<commit_message>
combine function note and pseudocode
</commit_message>
<xml_diff>
--- a/doc/Logarithm_Function_Notes.docx
+++ b/doc/Logarithm_Function_Notes.docx
@@ -60,7 +60,36 @@
       </w:r>
       <w:proofErr w:type="spellEnd"/>
       <w:r>
-        <w:t xml:space="preserve">__ is the constructor of this class which used to initialize those three attributes. The set functions of base number and argument will set the number by given input respectively and convert the number to float if input entered is fraction. The </w:t>
+        <w:t>__ is the constructor of this class which used to initialize those three attributes. The set functions of base number and argument will set the number</w:t>
+      </w:r>
+      <w:r>
+        <w:t>s</w:t>
+      </w:r>
+      <w:r>
+        <w:t xml:space="preserve"> by given input respectively and convert the number to float if input entered is fraction.</w:t>
+      </w:r>
+      <w:r>
+        <w:t xml:space="preserve"> The fraction will also be check</w:t>
+      </w:r>
+      <w:r>
+        <w:t xml:space="preserve"> </w:t>
+      </w:r>
+      <w:r>
+        <w:t xml:space="preserve">if </w:t>
+      </w:r>
+      <w:r>
+        <w:t>there is an exception of</w:t>
+      </w:r>
+      <w:r>
+        <w:t xml:space="preserve"> division by zero. </w:t>
+      </w:r>
+      <w:proofErr w:type="spellStart"/>
+      <w:r>
+        <w:t>The</w:t>
+      </w:r>
+      <w:proofErr w:type="spellEnd"/>
+      <w:r>
+        <w:t xml:space="preserve"> </w:t>
       </w:r>
       <w:proofErr w:type="spellStart"/>
       <w:r>
@@ -71,7 +100,13 @@
         <w:t xml:space="preserve"> method is used to take user input as base number and argument as well as validate the number entered</w:t>
       </w:r>
       <w:r>
-        <w:t xml:space="preserve">. Three exceptions are used to in this method to handle the exceptions: </w:t>
+        <w:t>. Three exceptions are used to in this method to handle the exceptions</w:t>
+      </w:r>
+      <w:r>
+        <w:t xml:space="preserve"> to keep the base number and argument stay in their domain</w:t>
+      </w:r>
+      <w:r>
+        <w:t xml:space="preserve">: </w:t>
       </w:r>
     </w:p>
     <w:p/>
@@ -118,7 +153,13 @@
     </w:p>
     <w:p>
       <w:r>
-        <w:t xml:space="preserve">For all three cases, there will be an error message for each of them and ask the user to re-enter the number. </w:t>
+        <w:t xml:space="preserve">For all three cases, there will be an error message </w:t>
+      </w:r>
+      <w:r>
+        <w:t xml:space="preserve">pop up </w:t>
+      </w:r>
+      <w:r>
+        <w:t xml:space="preserve">for each of them and ask the user to re-enter the number. </w:t>
       </w:r>
       <w:r>
         <w:t xml:space="preserve">The </w:t>
@@ -140,7 +181,85 @@
       </w:r>
       <w:proofErr w:type="spellEnd"/>
       <w:r>
-        <w:t xml:space="preserve"> method is for calculate the final answer by taking the division of the result of two natural logarithm. The detail of the algorithm implemented in pseudocode.</w:t>
+        <w:t xml:space="preserve"> method is for calculate the final answer by taking the division of the result of two natural logarithm. </w:t>
+      </w:r>
+      <w:r>
+        <w:t>Those two methods are created based on the Taylor Series and the properties of logarithm. For Taylor Series, the domain of x needs to be |x-1|</w:t>
+      </w:r>
+      <m:oMath>
+        <m:r>
+          <w:rPr>
+            <w:rFonts w:ascii="Cambria Math" w:hAnsi="Cambria Math"/>
+          </w:rPr>
+          <m:t>≤</m:t>
+        </m:r>
+      </m:oMath>
+      <w:r>
+        <w:t xml:space="preserve">1 and x </w:t>
+      </w:r>
+      <m:oMath>
+        <m:r>
+          <w:rPr>
+            <w:rFonts w:ascii="Cambria Math" w:hAnsi="Cambria Math"/>
+          </w:rPr>
+          <m:t>≠</m:t>
+        </m:r>
+      </m:oMath>
+      <w:r>
+        <w:t xml:space="preserve">0. However, the other situations, like x &gt; 1 need to be considered as well. According to the series section of natural logarithm on Wikipedia, I separated the domain of x to three sections: x </w:t>
+      </w:r>
+      <m:oMath>
+        <m:r>
+          <w:rPr>
+            <w:rFonts w:ascii="Cambria Math" w:hAnsi="Cambria Math"/>
+          </w:rPr>
+          <m:t>≥</m:t>
+        </m:r>
+      </m:oMath>
+      <w:r>
+        <w:t xml:space="preserve"> 1, x &lt; 0.5 and 0.5 </w:t>
+      </w:r>
+      <m:oMath>
+        <m:r>
+          <w:rPr>
+            <w:rFonts w:ascii="Cambria Math" w:hAnsi="Cambria Math"/>
+          </w:rPr>
+          <m:t>≤</m:t>
+        </m:r>
+      </m:oMath>
+      <w:r>
+        <w:t xml:space="preserve"> x </w:t>
+      </w:r>
+      <m:oMath>
+        <m:r>
+          <w:rPr>
+            <w:rFonts w:ascii="Cambria Math" w:hAnsi="Cambria Math"/>
+          </w:rPr>
+          <m:t>&lt;</m:t>
+        </m:r>
+      </m:oMath>
+      <w:r>
+        <w:t xml:space="preserve"> 1</w:t>
+      </w:r>
+      <w:r>
+        <w:t xml:space="preserve">. </w:t>
+      </w:r>
+      <w:r>
+        <w:t xml:space="preserve">Then we can get the answer of </w:t>
+      </w:r>
+      <w:proofErr w:type="spellStart"/>
+      <w:r>
+        <w:t>logb</w:t>
+      </w:r>
+      <w:proofErr w:type="spellEnd"/>
+      <w:r>
+        <w:t xml:space="preserve">(x) </w:t>
+      </w:r>
+      <w:r>
+        <w:t xml:space="preserve">through ln(x)/ln(b). </w:t>
+      </w:r>
+      <w:r>
+        <w:t>The detail of the algorithm implemented in pseudocode.</w:t>
       </w:r>
       <w:r>
         <w:t xml:space="preserve"> The </w:t>
@@ -155,6 +274,296 @@
       </w:r>
     </w:p>
     <w:p/>
+    <w:p>
+      <w:pPr>
+        <w:jc w:val="center"/>
+        <w:rPr>
+          <w:b/>
+          <w:bCs/>
+          <w:sz w:val="28"/>
+          <w:szCs w:val="28"/>
+        </w:rPr>
+      </w:pPr>
+      <w:r>
+        <w:rPr>
+          <w:b/>
+          <w:bCs/>
+          <w:sz w:val="28"/>
+          <w:szCs w:val="28"/>
+        </w:rPr>
+        <w:t>pseudocode</w:t>
+      </w:r>
+    </w:p>
+    <w:p/>
+    <w:p>
+      <w:r>
+        <w:t xml:space="preserve">function </w:t>
+      </w:r>
+      <w:proofErr w:type="spellStart"/>
+      <w:r>
+        <w:t>ln_helper</w:t>
+      </w:r>
+      <w:proofErr w:type="spellEnd"/>
+      <w:r>
+        <w:t>(x):</w:t>
+      </w:r>
+    </w:p>
+    <w:p/>
+    <w:p>
+      <w:r>
+        <w:tab/>
+        <w:t>If x is greater or equal to 1:</w:t>
+      </w:r>
+    </w:p>
+    <w:p>
+      <w:r>
+        <w:tab/>
+      </w:r>
+      <w:r>
+        <w:tab/>
+        <w:t xml:space="preserve">return </w:t>
+      </w:r>
+      <w:proofErr w:type="spellStart"/>
+      <w:r>
+        <w:t>ln_helper</w:t>
+      </w:r>
+      <w:proofErr w:type="spellEnd"/>
+      <w:r>
+        <w:t xml:space="preserve">(x/2) – </w:t>
+      </w:r>
+      <w:proofErr w:type="spellStart"/>
+      <w:r>
+        <w:t>ln_</w:t>
+      </w:r>
+      <w:proofErr w:type="gramStart"/>
+      <w:r>
+        <w:t>helper</w:t>
+      </w:r>
+      <w:proofErr w:type="spellEnd"/>
+      <w:r>
+        <w:t>(</w:t>
+      </w:r>
+      <w:proofErr w:type="gramEnd"/>
+      <w:r>
+        <w:t>1/2)</w:t>
+      </w:r>
+    </w:p>
+    <w:p>
+      <w:r>
+        <w:tab/>
+        <w:t xml:space="preserve">else if x </w:t>
+      </w:r>
+      <w:r>
+        <w:t xml:space="preserve">is </w:t>
+      </w:r>
+      <w:r>
+        <w:t>less than 0.5:</w:t>
+      </w:r>
+    </w:p>
+    <w:p>
+      <w:r>
+        <w:tab/>
+      </w:r>
+      <w:r>
+        <w:tab/>
+        <w:t xml:space="preserve">return </w:t>
+      </w:r>
+      <w:proofErr w:type="spellStart"/>
+      <w:r>
+        <w:t>ln_helper</w:t>
+      </w:r>
+      <w:proofErr w:type="spellEnd"/>
+      <w:r>
+        <w:t xml:space="preserve">(2*x) + </w:t>
+      </w:r>
+      <w:proofErr w:type="spellStart"/>
+      <w:r>
+        <w:t>ln_</w:t>
+      </w:r>
+      <w:proofErr w:type="gramStart"/>
+      <w:r>
+        <w:t>helper</w:t>
+      </w:r>
+      <w:proofErr w:type="spellEnd"/>
+      <w:r>
+        <w:t>(</w:t>
+      </w:r>
+      <w:proofErr w:type="gramEnd"/>
+      <w:r>
+        <w:t>1/2)</w:t>
+      </w:r>
+    </w:p>
+    <w:p/>
+    <w:p>
+      <w:r>
+        <w:tab/>
+        <w:t xml:space="preserve">n </w:t>
+      </w:r>
+      <w:r>
+        <w:sym w:font="Wingdings" w:char="F0DF"/>
+      </w:r>
+      <w:r>
+        <w:t xml:space="preserve"> 10000</w:t>
+      </w:r>
+    </w:p>
+    <w:p>
+      <w:r>
+        <w:tab/>
+        <w:t xml:space="preserve">sum </w:t>
+      </w:r>
+      <w:r>
+        <w:sym w:font="Wingdings" w:char="F0DF"/>
+      </w:r>
+      <w:r>
+        <w:t xml:space="preserve"> 0</w:t>
+      </w:r>
+    </w:p>
+    <w:p/>
+    <w:p>
+      <w:r>
+        <w:tab/>
+        <w:t xml:space="preserve">for </w:t>
+      </w:r>
+      <w:proofErr w:type="spellStart"/>
+      <w:r>
+        <w:t>i</w:t>
+      </w:r>
+      <w:proofErr w:type="spellEnd"/>
+      <w:r>
+        <w:t xml:space="preserve"> in the range between </w:t>
+      </w:r>
+      <w:proofErr w:type="spellStart"/>
+      <w:r>
+        <w:t>i</w:t>
+      </w:r>
+      <w:proofErr w:type="spellEnd"/>
+      <w:r>
+        <w:t xml:space="preserve"> and n:</w:t>
+      </w:r>
+    </w:p>
+    <w:p/>
+    <w:p>
+      <w:r>
+        <w:tab/>
+      </w:r>
+      <w:r>
+        <w:tab/>
+      </w:r>
+      <w:r>
+        <w:t>s</w:t>
+      </w:r>
+      <w:r>
+        <w:t xml:space="preserve">um </w:t>
+      </w:r>
+      <w:r>
+        <w:sym w:font="Wingdings" w:char="F0DF"/>
+      </w:r>
+      <w:r>
+        <w:t xml:space="preserve"> sum + (-1) ^ (i+1) * ((x-1) ^ </w:t>
+      </w:r>
+      <w:proofErr w:type="spellStart"/>
+      <w:r>
+        <w:t>i</w:t>
+      </w:r>
+      <w:proofErr w:type="spellEnd"/>
+      <w:r>
+        <w:t xml:space="preserve">) / </w:t>
+      </w:r>
+      <w:proofErr w:type="spellStart"/>
+      <w:r>
+        <w:t>i</w:t>
+      </w:r>
+      <w:proofErr w:type="spellEnd"/>
+    </w:p>
+    <w:p/>
+    <w:p>
+      <w:r>
+        <w:tab/>
+        <w:t>return sum</w:t>
+      </w:r>
+    </w:p>
+    <w:p/>
+    <w:p>
+      <w:r>
+        <w:t xml:space="preserve">function </w:t>
+      </w:r>
+      <w:proofErr w:type="spellStart"/>
+      <w:r>
+        <w:t>cal_</w:t>
+      </w:r>
+      <w:proofErr w:type="gramStart"/>
+      <w:r>
+        <w:t>log</w:t>
+      </w:r>
+      <w:proofErr w:type="spellEnd"/>
+      <w:r>
+        <w:t>(</w:t>
+      </w:r>
+      <w:proofErr w:type="gramEnd"/>
+      <w:r>
+        <w:t>):</w:t>
+      </w:r>
+    </w:p>
+    <w:p>
+      <w:r>
+        <w:tab/>
+      </w:r>
+    </w:p>
+    <w:p>
+      <w:r>
+        <w:tab/>
+        <w:t>if argument is greater than 0 and base number is greater than 0 but not equal to 1:</w:t>
+      </w:r>
+    </w:p>
+    <w:p>
+      <w:r>
+        <w:tab/>
+      </w:r>
+      <w:r>
+        <w:tab/>
+        <w:t>result</w:t>
+      </w:r>
+      <w:r>
+        <w:t xml:space="preserve"> </w:t>
+      </w:r>
+      <w:r>
+        <w:sym w:font="Wingdings" w:char="F0DF"/>
+      </w:r>
+      <w:r>
+        <w:t xml:space="preserve"> </w:t>
+      </w:r>
+      <w:proofErr w:type="spellStart"/>
+      <w:r>
+        <w:t>ln_helper</w:t>
+      </w:r>
+      <w:proofErr w:type="spellEnd"/>
+      <w:r>
+        <w:t xml:space="preserve">(argument) / </w:t>
+      </w:r>
+      <w:proofErr w:type="spellStart"/>
+      <w:r>
+        <w:t>ln_</w:t>
+      </w:r>
+      <w:proofErr w:type="gramStart"/>
+      <w:r>
+        <w:t>helper</w:t>
+      </w:r>
+      <w:proofErr w:type="spellEnd"/>
+      <w:r>
+        <w:t>(</w:t>
+      </w:r>
+      <w:proofErr w:type="gramEnd"/>
+      <w:r>
+        <w:t>base number)</w:t>
+      </w:r>
+    </w:p>
+    <w:p/>
+    <w:p>
+      <w:r>
+        <w:tab/>
+        <w:t>return result</w:t>
+      </w:r>
+    </w:p>
     <w:p/>
     <w:p/>
     <w:p/>
@@ -473,6 +882,7 @@
     <w:lsdException w:name="HTML Sample" w:semiHidden="1" w:unhideWhenUsed="1"/>
     <w:lsdException w:name="HTML Typewriter" w:semiHidden="1" w:unhideWhenUsed="1"/>
     <w:lsdException w:name="HTML Variable" w:semiHidden="1" w:unhideWhenUsed="1"/>
+    <w:lsdException w:name="Normal Table" w:semiHidden="1" w:unhideWhenUsed="1"/>
     <w:lsdException w:name="annotation subject" w:semiHidden="1" w:unhideWhenUsed="1"/>
     <w:lsdException w:name="No List" w:semiHidden="1" w:unhideWhenUsed="1"/>
     <w:lsdException w:name="Outline List 1" w:semiHidden="1" w:unhideWhenUsed="1"/>
@@ -519,8 +929,10 @@
     <w:lsdException w:name="Table Subtle 2" w:semiHidden="1" w:unhideWhenUsed="1"/>
     <w:lsdException w:name="Table Web 1" w:semiHidden="1" w:unhideWhenUsed="1"/>
     <w:lsdException w:name="Table Web 2" w:semiHidden="1" w:unhideWhenUsed="1"/>
+    <w:lsdException w:name="Table Web 3" w:semiHidden="1" w:unhideWhenUsed="1"/>
     <w:lsdException w:name="Balloon Text" w:semiHidden="1" w:unhideWhenUsed="1"/>
     <w:lsdException w:name="Table Grid" w:uiPriority="39"/>
+    <w:lsdException w:name="Table Theme" w:semiHidden="1" w:unhideWhenUsed="1"/>
     <w:lsdException w:name="Placeholder Text" w:semiHidden="1"/>
     <w:lsdException w:name="No Spacing" w:uiPriority="1" w:qFormat="1"/>
     <w:lsdException w:name="Light Shading" w:uiPriority="60"/>
@@ -781,6 +1193,16 @@
       <w:ind w:left="720"/>
       <w:contextualSpacing/>
     </w:pPr>
+  </w:style>
+  <w:style w:type="character" w:styleId="PlaceholderText">
+    <w:name w:val="Placeholder Text"/>
+    <w:basedOn w:val="DefaultParagraphFont"/>
+    <w:uiPriority w:val="99"/>
+    <w:semiHidden/>
+    <w:rsid w:val="00C72EAC"/>
+    <w:rPr>
+      <w:color w:val="808080"/>
+    </w:rPr>
   </w:style>
 </w:styles>
 </file>

</xml_diff>